<commit_message>
PUZ: Pig Unix Z
</commit_message>
<xml_diff>
--- a/Cruise to Alpha Centauri/星际报告之半人马座Alpha的奇幻旅行ICC01.docx
+++ b/Cruise to Alpha Centauri/星际报告之半人马座Alpha的奇幻旅行ICC01.docx
@@ -548,7 +548,31 @@
         <w:rPr>
           <w:rFonts w:hint="eastAsia"/>
         </w:rPr>
-        <w:t>雨季来临，我常常被突然袭来的暴雨淋湿，我试图用求生舱中的工具搭建一个小木屋，但我的工具水平实在太差，搭起来一个露风又露雨的</w:t>
+        <w:t>雨季来临，我常常被突然袭来的暴雨淋湿，我试图用求生舱中的工具搭建一个小木屋，但我的工具水平实在太差，搭起来一个</w:t>
+      </w:r>
+      <w:r>
+        <w:rPr>
+          <w:rFonts w:hint="eastAsia"/>
+        </w:rPr>
+        <w:t>漏</w:t>
+      </w:r>
+      <w:r>
+        <w:rPr>
+          <w:rFonts w:hint="eastAsia"/>
+        </w:rPr>
+        <w:t>风又</w:t>
+      </w:r>
+      <w:r>
+        <w:rPr>
+          <w:rFonts w:hint="eastAsia"/>
+        </w:rPr>
+        <w:t>漏</w:t>
+      </w:r>
+      <w:r>
+        <w:rPr>
+          <w:rFonts w:hint="eastAsia"/>
+        </w:rPr>
+        <w:t>雨的</w:t>
       </w:r>
       <w:r>
         <w:rPr>
@@ -656,6 +680,623 @@
       </w:r>
     </w:p>
     <w:p>
+      <w:r>
+        <w:tab/>
+      </w:r>
+      <w:r>
+        <w:rPr>
+          <w:rFonts w:hint="eastAsia"/>
+        </w:rPr>
+        <w:t>时间像海上的圆木，</w:t>
+      </w:r>
+      <w:r>
+        <w:rPr>
+          <w:rFonts w:hint="eastAsia"/>
+        </w:rPr>
+        <w:t>艰难而又无聊地</w:t>
+      </w:r>
+      <w:r>
+        <w:rPr>
+          <w:rFonts w:hint="eastAsia"/>
+        </w:rPr>
+        <w:t>漂浮而</w:t>
+      </w:r>
+      <w:r>
+        <w:rPr>
+          <w:rFonts w:hint="eastAsia"/>
+        </w:rPr>
+        <w:t>过。</w:t>
+      </w:r>
+      <w:r>
+        <w:rPr>
+          <w:rFonts w:hint="eastAsia"/>
+        </w:rPr>
+        <w:t>看着无人岛上大片大片粉色的云，伴随着成群的白色海鸟和成群的孔雀，有时候会有种错觉感觉自己便像这些鸟一样罩在一个梦幻的玻璃罩子，但总有一天这个罩子会打破的。</w:t>
+      </w:r>
+    </w:p>
+    <w:p>
+      <w:r>
+        <w:tab/>
+      </w:r>
+      <w:r>
+        <w:rPr>
+          <w:rFonts w:hint="eastAsia"/>
+        </w:rPr>
+        <w:t>“你好，我是</w:t>
+      </w:r>
+      <w:r>
+        <w:rPr>
+          <w:rFonts w:hint="eastAsia"/>
+        </w:rPr>
+        <w:t xml:space="preserve">Pig Unix Z, </w:t>
+      </w:r>
+      <w:r>
+        <w:rPr>
+          <w:rFonts w:hint="eastAsia"/>
+        </w:rPr>
+        <w:t>叫我</w:t>
+      </w:r>
+      <w:r>
+        <w:rPr>
+          <w:rFonts w:hint="eastAsia"/>
+        </w:rPr>
+        <w:t>PUZ</w:t>
+      </w:r>
+      <w:r>
+        <w:rPr>
+          <w:rFonts w:hint="eastAsia"/>
+        </w:rPr>
+        <w:t>就好了。”不知道哪里传来了一声问候。我诧异着以为自己在白日做梦，我四处张望寻找声音方向。</w:t>
+      </w:r>
+    </w:p>
+    <w:p>
+      <w:r>
+        <w:tab/>
+      </w:r>
+      <w:r>
+        <w:rPr>
+          <w:rFonts w:hint="eastAsia"/>
+        </w:rPr>
+        <w:t>“嘿，这里，这里</w:t>
+      </w:r>
+      <w:r>
+        <w:t>…</w:t>
+      </w:r>
+      <w:r>
+        <w:rPr>
+          <w:rFonts w:hint="eastAsia"/>
+        </w:rPr>
+        <w:t>”一只漂浮的菠萝状生物说着话，绿绿的头发，身上横七竖八的纹路，像是被谁砍过一样，格纹处，长长根根钢刺。</w:t>
+      </w:r>
+      <w:r>
+        <w:rPr>
+          <w:rFonts w:hint="eastAsia"/>
+        </w:rPr>
+        <w:t>“我是移民来到这个星球的。”</w:t>
+      </w:r>
+    </w:p>
+    <w:p>
+      <w:r>
+        <w:tab/>
+      </w:r>
+      <w:r>
+        <w:rPr>
+          <w:rFonts w:hint="eastAsia"/>
+        </w:rPr>
+        <w:t>我诧异地看着这个奇怪的小东西，没想到下句话会是这个。“你好，我来自</w:t>
+      </w:r>
+      <w:r>
+        <w:rPr>
+          <w:rFonts w:hint="eastAsia"/>
+        </w:rPr>
+        <w:t>G</w:t>
+      </w:r>
+      <w:r>
+        <w:rPr>
+          <w:rFonts w:hint="eastAsia"/>
+        </w:rPr>
+        <w:t>星，因为事故，飞船坠毁在这里。”</w:t>
+      </w:r>
+    </w:p>
+    <w:p>
+      <w:r>
+        <w:tab/>
+        <w:t>“</w:t>
+      </w:r>
+      <w:r>
+        <w:rPr>
+          <w:rFonts w:hint="eastAsia"/>
+        </w:rPr>
+        <w:t>我来自</w:t>
+      </w:r>
+      <w:r>
+        <w:rPr>
+          <w:rFonts w:hint="eastAsia"/>
+        </w:rPr>
+        <w:t>SZ</w:t>
+      </w:r>
+      <w:r>
+        <w:rPr>
+          <w:rFonts w:hint="eastAsia"/>
+        </w:rPr>
+        <w:t>星，生活太艰难了，我搭乘星际快车来到半人马座</w:t>
+      </w:r>
+      <w:r>
+        <w:rPr>
+          <w:rFonts w:hint="eastAsia"/>
+        </w:rPr>
+        <w:t>alpha</w:t>
+      </w:r>
+      <w:r>
+        <w:rPr>
+          <w:rFonts w:hint="eastAsia"/>
+        </w:rPr>
+        <w:t>，这里是我梦寐以求的地方，</w:t>
+      </w:r>
+      <w:r>
+        <w:rPr>
+          <w:rFonts w:hint="eastAsia"/>
+        </w:rPr>
+        <w:t xml:space="preserve"> </w:t>
+      </w:r>
+      <w:r>
+        <w:rPr>
+          <w:rFonts w:hint="eastAsia"/>
+        </w:rPr>
+        <w:t>美丽奇幻的异世界！</w:t>
+      </w:r>
+      <w:r>
+        <w:t>”</w:t>
+      </w:r>
+    </w:p>
+    <w:p>
+      <w:r>
+        <w:tab/>
+      </w:r>
+      <w:r>
+        <w:rPr>
+          <w:rFonts w:hint="eastAsia"/>
+        </w:rPr>
+        <w:t>“美丽奇幻？”我诧异道。“这个星球上还有其它智慧生物么？为什么没有人发现我？”我说着，回头看了看我那因为能源耗尽已经关闭的求生场，以及沙滩上被我搞乱的求生信号。</w:t>
+      </w:r>
+    </w:p>
+    <w:p>
+      <w:r>
+        <w:lastRenderedPageBreak/>
+        <w:tab/>
+      </w:r>
+      <w:r>
+        <w:rPr>
+          <w:rFonts w:hint="eastAsia"/>
+        </w:rPr>
+        <w:t>“我猜想可能是没有，这样多好，资源丰富，智慧生物极少的星球。”</w:t>
+      </w:r>
+      <w:r>
+        <w:rPr>
+          <w:rFonts w:hint="eastAsia"/>
+        </w:rPr>
+        <w:t>空气凤梨</w:t>
+      </w:r>
+      <w:r>
+        <w:rPr>
+          <w:rFonts w:hint="eastAsia"/>
+        </w:rPr>
+        <w:t>PUZ</w:t>
+      </w:r>
+      <w:r>
+        <w:rPr>
+          <w:rFonts w:hint="eastAsia"/>
+        </w:rPr>
+        <w:t>说道。“异世界，异世界，美丽奇幻的异世界。”</w:t>
+      </w:r>
+    </w:p>
+    <w:p>
+      <w:r>
+        <w:tab/>
+      </w:r>
+      <w:r>
+        <w:rPr>
+          <w:rFonts w:hint="eastAsia"/>
+        </w:rPr>
+        <w:t>我看着</w:t>
+      </w:r>
+      <w:r>
+        <w:rPr>
+          <w:rFonts w:hint="eastAsia"/>
+        </w:rPr>
+        <w:t>PUZ,</w:t>
+      </w:r>
+      <w:r>
+        <w:rPr>
+          <w:rFonts w:hint="eastAsia"/>
+        </w:rPr>
+        <w:t>看着无人星球这座无人岛的云彩，似乎因为这颗小凤梨的到来在发生着变化。</w:t>
+      </w:r>
+    </w:p>
+    <w:p>
+      <w:r>
+        <w:tab/>
+      </w:r>
+      <w:r>
+        <w:rPr>
+          <w:rFonts w:hint="eastAsia"/>
+        </w:rPr>
+        <w:t>“去海边吧。”</w:t>
+      </w:r>
+      <w:r>
+        <w:rPr>
+          <w:rFonts w:hint="eastAsia"/>
+        </w:rPr>
+        <w:t>PUZ</w:t>
+      </w:r>
+      <w:r>
+        <w:rPr>
+          <w:rFonts w:hint="eastAsia"/>
+        </w:rPr>
+        <w:t>说道</w:t>
+      </w:r>
+      <w:r>
+        <w:rPr>
+          <w:rFonts w:hint="eastAsia"/>
+        </w:rPr>
+        <w:t>，“</w:t>
+      </w:r>
+      <w:r>
+        <w:rPr>
+          <w:rFonts w:hint="eastAsia"/>
+        </w:rPr>
+        <w:t>带我转转这个小岛，这个星球。</w:t>
+      </w:r>
+      <w:r>
+        <w:rPr>
+          <w:rFonts w:hint="eastAsia"/>
+        </w:rPr>
+        <w:t>”</w:t>
+      </w:r>
+      <w:r>
+        <w:rPr>
+          <w:rFonts w:hint="eastAsia"/>
+        </w:rPr>
+        <w:t>一天，</w:t>
+      </w:r>
+      <w:r>
+        <w:rPr>
+          <w:rFonts w:hint="eastAsia"/>
+        </w:rPr>
+        <w:t>PUZ</w:t>
+      </w:r>
+      <w:r>
+        <w:rPr>
+          <w:rFonts w:hint="eastAsia"/>
+        </w:rPr>
+        <w:t>来到我的小屋说着。</w:t>
+      </w:r>
+    </w:p>
+    <w:p>
+      <w:r>
+        <w:tab/>
+      </w:r>
+      <w:r>
+        <w:rPr>
+          <w:rFonts w:hint="eastAsia"/>
+        </w:rPr>
+        <w:t>“可以，我只能带着转转这个小岛，我的工具并不能支撑我做环球旅行</w:t>
+      </w:r>
+      <w:r>
+        <w:rPr>
+          <w:rFonts w:hint="eastAsia"/>
+        </w:rPr>
+        <w:t>。”我抬起头，看到它绿绿的头发被剃成了光头的样子，忍俊不禁地笑了起来。</w:t>
+      </w:r>
+    </w:p>
+    <w:p>
+      <w:r>
+        <w:tab/>
+      </w:r>
+      <w:r>
+        <w:rPr>
+          <w:rFonts w:hint="eastAsia"/>
+        </w:rPr>
+        <w:t>“哦，</w:t>
+      </w:r>
+      <w:r>
+        <w:rPr>
+          <w:rFonts w:hint="eastAsia"/>
+        </w:rPr>
+        <w:t xml:space="preserve"> </w:t>
+      </w:r>
+      <w:r>
+        <w:rPr>
+          <w:rFonts w:hint="eastAsia"/>
+        </w:rPr>
+        <w:t>这个</w:t>
+      </w:r>
+      <w:r>
+        <w:t>…</w:t>
+      </w:r>
+      <w:r>
+        <w:rPr>
+          <w:rFonts w:hint="eastAsia"/>
+        </w:rPr>
+        <w:t>该死。这里的气候太热了。”</w:t>
+      </w:r>
+      <w:r>
+        <w:rPr>
+          <w:rFonts w:hint="eastAsia"/>
+        </w:rPr>
+        <w:t>PUZ</w:t>
+      </w:r>
+      <w:r>
+        <w:rPr>
+          <w:rFonts w:hint="eastAsia"/>
+        </w:rPr>
+        <w:t>解释道。于是，我就带着</w:t>
+      </w:r>
+      <w:r>
+        <w:rPr>
+          <w:rFonts w:hint="eastAsia"/>
+        </w:rPr>
+        <w:t>PUZ</w:t>
+      </w:r>
+      <w:r>
+        <w:rPr>
+          <w:rFonts w:hint="eastAsia"/>
+        </w:rPr>
+        <w:t>在炎热的天气下去探查整个小岛。</w:t>
+      </w:r>
+    </w:p>
+    <w:p>
+      <w:r>
+        <w:tab/>
+      </w:r>
+      <w:r>
+        <w:rPr>
+          <w:rFonts w:hint="eastAsia"/>
+        </w:rPr>
+        <w:t>“嘿嘿，看到没有，那个巨型鲸鱼。”</w:t>
+      </w:r>
+      <w:r>
+        <w:rPr>
+          <w:rFonts w:hint="eastAsia"/>
+        </w:rPr>
+        <w:t>PUZ</w:t>
+      </w:r>
+      <w:r>
+        <w:rPr>
+          <w:rFonts w:hint="eastAsia"/>
+        </w:rPr>
+        <w:t>说道。我见怪不怪地看了看，继续往前走。它似乎对这个岛，对这个星球的一切都充满好奇。</w:t>
+      </w:r>
+    </w:p>
+    <w:p>
+      <w:r>
+        <w:tab/>
+      </w:r>
+      <w:r>
+        <w:rPr>
+          <w:rFonts w:hint="eastAsia"/>
+        </w:rPr>
+        <w:t>“你会游泳么？”</w:t>
+      </w:r>
+    </w:p>
+    <w:p>
+      <w:r>
+        <w:tab/>
+      </w:r>
+      <w:r>
+        <w:rPr>
+          <w:rFonts w:hint="eastAsia"/>
+        </w:rPr>
+        <w:t>“我？可以游。</w:t>
+      </w:r>
+      <w:r>
+        <w:rPr>
+          <w:rFonts w:hint="eastAsia"/>
+        </w:rPr>
+        <w:t>但我不想把衣服搞湿。</w:t>
+      </w:r>
+      <w:r>
+        <w:rPr>
+          <w:rFonts w:hint="eastAsia"/>
+        </w:rPr>
+        <w:t>”</w:t>
+      </w:r>
+    </w:p>
+    <w:p>
+      <w:r>
+        <w:tab/>
+      </w:r>
+      <w:r>
+        <w:rPr>
+          <w:rFonts w:hint="eastAsia"/>
+        </w:rPr>
+        <w:t>“来，看我这个装备，你知道在</w:t>
+      </w:r>
+      <w:r>
+        <w:rPr>
+          <w:rFonts w:hint="eastAsia"/>
+        </w:rPr>
+        <w:t>SZ</w:t>
+      </w:r>
+      <w:r>
+        <w:rPr>
+          <w:rFonts w:hint="eastAsia"/>
+        </w:rPr>
+        <w:t>星的时候，我会跟好多人出去野游，到各种户外。</w:t>
+      </w:r>
+      <w:r>
+        <w:rPr>
+          <w:rFonts w:hint="eastAsia"/>
+        </w:rPr>
+        <w:t>给你看一下。</w:t>
+      </w:r>
+      <w:r>
+        <w:rPr>
+          <w:rFonts w:hint="eastAsia"/>
+        </w:rPr>
+        <w:t>”</w:t>
+      </w:r>
+      <w:r>
+        <w:rPr>
+          <w:rFonts w:hint="eastAsia"/>
+        </w:rPr>
+        <w:t>PUZ</w:t>
+      </w:r>
+      <w:r>
+        <w:rPr>
+          <w:rFonts w:hint="eastAsia"/>
+        </w:rPr>
+        <w:t>说着，点了一下，从它后面，喷出了一个黑橙两色的空气罩，这是一个小的隐藏空间，你可以把衣服放在里面。</w:t>
+      </w:r>
+    </w:p>
+    <w:p>
+      <w:r>
+        <w:tab/>
+      </w:r>
+      <w:r>
+        <w:rPr>
+          <w:rFonts w:hint="eastAsia"/>
+        </w:rPr>
+        <w:t>“果然，是先进的星球呀。”我感叹</w:t>
+      </w:r>
+      <w:r>
+        <w:rPr>
+          <w:rFonts w:hint="eastAsia"/>
+        </w:rPr>
+        <w:t>道</w:t>
+      </w:r>
+      <w:r>
+        <w:rPr>
+          <w:rFonts w:hint="eastAsia"/>
+        </w:rPr>
+        <w:t>。</w:t>
+      </w:r>
+    </w:p>
+    <w:p>
+      <w:r>
+        <w:tab/>
+      </w:r>
+      <w:r>
+        <w:rPr>
+          <w:rFonts w:hint="eastAsia"/>
+        </w:rPr>
+        <w:t>“来，游泳呀，这个水很舒服。”</w:t>
+      </w:r>
+      <w:r>
+        <w:rPr>
+          <w:rFonts w:hint="eastAsia"/>
+        </w:rPr>
+        <w:t>PUZ</w:t>
+      </w:r>
+      <w:r>
+        <w:rPr>
+          <w:rFonts w:hint="eastAsia"/>
+        </w:rPr>
+        <w:t>灿烂地笑着</w:t>
+      </w:r>
+      <w:r>
+        <w:rPr>
+          <w:rFonts w:hint="eastAsia"/>
+        </w:rPr>
+        <w:t>叫道。</w:t>
+      </w:r>
+    </w:p>
+    <w:p>
+      <w:r>
+        <w:tab/>
+      </w:r>
+      <w:r>
+        <w:rPr>
+          <w:rFonts w:hint="eastAsia"/>
+        </w:rPr>
+        <w:t>在晚风中，我和一只空气凤梨往我的小木屋走去。</w:t>
+      </w:r>
+    </w:p>
+    <w:p>
+      <w:r>
+        <w:tab/>
+      </w:r>
+      <w:r>
+        <w:rPr>
+          <w:rFonts w:hint="eastAsia"/>
+        </w:rPr>
+        <w:t>“你的屋子实在太。。。”</w:t>
+      </w:r>
+      <w:r>
+        <w:rPr>
+          <w:rFonts w:hint="eastAsia"/>
+        </w:rPr>
+        <w:t>PUZ</w:t>
+      </w:r>
+      <w:r>
+        <w:rPr>
+          <w:rFonts w:hint="eastAsia"/>
+        </w:rPr>
+        <w:t>摆摆手。“破旧了。来吧，我来帮你修木屋吧。看着，我只教你一次，以后你要自己学哦。</w:t>
+      </w:r>
+      <w:r>
+        <w:t>”</w:t>
+      </w:r>
+    </w:p>
+    <w:p>
+      <w:r>
+        <w:tab/>
+      </w:r>
+      <w:r>
+        <w:rPr>
+          <w:rFonts w:hint="eastAsia"/>
+        </w:rPr>
+        <w:t>PUZ</w:t>
+      </w:r>
+      <w:r>
+        <w:rPr>
+          <w:rFonts w:hint="eastAsia"/>
+        </w:rPr>
+        <w:t>果然是很擅长建筑类的事务，我的小木屋在</w:t>
+      </w:r>
+      <w:r>
+        <w:rPr>
+          <w:rFonts w:hint="eastAsia"/>
+        </w:rPr>
+        <w:t>PUZ</w:t>
+      </w:r>
+      <w:r>
+        <w:rPr>
+          <w:rFonts w:hint="eastAsia"/>
+        </w:rPr>
+        <w:t>的收拾下变得</w:t>
+      </w:r>
+      <w:r>
+        <w:rPr>
+          <w:rFonts w:hint="eastAsia"/>
+        </w:rPr>
+        <w:t>像模像样。我的生活也从一个野人状态回归到文明人状态。</w:t>
+      </w:r>
+    </w:p>
+    <w:p>
+      <w:r>
+        <w:tab/>
+      </w:r>
+      <w:r>
+        <w:rPr>
+          <w:rFonts w:hint="eastAsia"/>
+        </w:rPr>
+        <w:t>“你知道，我为什么要来到这个地方么？”</w:t>
+      </w:r>
+      <w:r>
+        <w:rPr>
+          <w:rFonts w:hint="eastAsia"/>
+        </w:rPr>
+        <w:t>PUZ</w:t>
+      </w:r>
+      <w:r>
+        <w:rPr>
+          <w:rFonts w:hint="eastAsia"/>
+        </w:rPr>
+        <w:t>问道。</w:t>
+      </w:r>
+    </w:p>
+    <w:p>
       <w:pPr>
         <w:rPr>
           <w:rFonts w:hint="eastAsia"/>
@@ -668,7 +1309,298 @@
         <w:rPr>
           <w:rFonts w:hint="eastAsia"/>
         </w:rPr>
-        <w:t>生活有趣，艰难而又无聊地度过着。</w:t>
+        <w:t>“不知道，但我很想离开。”我说着。</w:t>
+      </w:r>
+    </w:p>
+    <w:p>
+      <w:r>
+        <w:tab/>
+      </w:r>
+      <w:r>
+        <w:rPr>
+          <w:rFonts w:hint="eastAsia"/>
+        </w:rPr>
+        <w:t>“那你为什么不离开？”</w:t>
+      </w:r>
+      <w:r>
+        <w:rPr>
+          <w:rFonts w:hint="eastAsia"/>
+        </w:rPr>
+        <w:t>PUZ</w:t>
+      </w:r>
+      <w:r>
+        <w:rPr>
+          <w:rFonts w:hint="eastAsia"/>
+        </w:rPr>
+        <w:t>说。</w:t>
+      </w:r>
+    </w:p>
+    <w:p>
+      <w:r>
+        <w:lastRenderedPageBreak/>
+        <w:tab/>
+      </w:r>
+      <w:r>
+        <w:rPr>
+          <w:rFonts w:hint="eastAsia"/>
+        </w:rPr>
+        <w:t>“因为我的飞船坏了，我在等待救援。”我说着。</w:t>
+      </w:r>
+    </w:p>
+    <w:p>
+      <w:r>
+        <w:tab/>
+      </w:r>
+      <w:r>
+        <w:rPr>
+          <w:rFonts w:hint="eastAsia"/>
+        </w:rPr>
+        <w:t>“可我那天发现你的飞船没有问题呀，我已经把它修好了。”</w:t>
+      </w:r>
+      <w:r>
+        <w:rPr>
+          <w:rFonts w:hint="eastAsia"/>
+        </w:rPr>
+        <w:t>PUZ</w:t>
+      </w:r>
+      <w:r>
+        <w:rPr>
+          <w:rFonts w:hint="eastAsia"/>
+        </w:rPr>
+        <w:t>说着。</w:t>
+      </w:r>
+    </w:p>
+    <w:p>
+      <w:r>
+        <w:tab/>
+      </w:r>
+      <w:r>
+        <w:rPr>
+          <w:rFonts w:hint="eastAsia"/>
+        </w:rPr>
+        <w:t>“哦？修好了？”我确认着，兴奋</w:t>
+      </w:r>
+      <w:r>
+        <w:rPr>
+          <w:rFonts w:hint="eastAsia"/>
+        </w:rPr>
+        <w:t>地想着也许可以离开了，但忽然又想到</w:t>
+      </w:r>
+      <w:r>
+        <w:rPr>
+          <w:rFonts w:hint="eastAsia"/>
+        </w:rPr>
+        <w:t>G</w:t>
+      </w:r>
+      <w:r>
+        <w:rPr>
+          <w:rFonts w:hint="eastAsia"/>
+        </w:rPr>
+        <w:t>星可怕的瘟疫。</w:t>
+      </w:r>
+    </w:p>
+    <w:p>
+      <w:r>
+        <w:tab/>
+      </w:r>
+      <w:r>
+        <w:rPr>
+          <w:rFonts w:hint="eastAsia"/>
+        </w:rPr>
+        <w:t>“嗨，算了，我感觉你根本就没想离开。你想离开，其实应该早就可以离开。”</w:t>
+      </w:r>
+      <w:r>
+        <w:rPr>
+          <w:rFonts w:hint="eastAsia"/>
+        </w:rPr>
+        <w:t>PUZ</w:t>
+      </w:r>
+      <w:r>
+        <w:rPr>
+          <w:rFonts w:hint="eastAsia"/>
+        </w:rPr>
+        <w:t>敏锐地说道。“但我是不想离开的，我的家人只想赌博，不务正业，没什么让我可以怀念的地方。”我忽然想起</w:t>
+      </w:r>
+      <w:r>
+        <w:rPr>
+          <w:rFonts w:hint="eastAsia"/>
+        </w:rPr>
+        <w:t>G</w:t>
+      </w:r>
+      <w:r>
+        <w:rPr>
+          <w:rFonts w:hint="eastAsia"/>
+        </w:rPr>
+        <w:t>星的人和事，感觉是很遥远的事情</w:t>
+      </w:r>
+      <w:r>
+        <w:rPr>
+          <w:rFonts w:hint="eastAsia"/>
+        </w:rPr>
+        <w:t>，一切仿佛隔了一个世纪或者隔了一个</w:t>
+      </w:r>
+      <w:r>
+        <w:rPr>
+          <w:rFonts w:hint="eastAsia"/>
+        </w:rPr>
+        <w:t>世界</w:t>
+      </w:r>
+      <w:r>
+        <w:rPr>
+          <w:rFonts w:hint="eastAsia"/>
+        </w:rPr>
+        <w:t>。</w:t>
+      </w:r>
+    </w:p>
+    <w:p>
+      <w:pPr>
+        <w:rPr>
+          <w:rFonts w:hint="eastAsia"/>
+        </w:rPr>
+      </w:pPr>
+      <w:r>
+        <w:tab/>
+      </w:r>
+      <w:r>
+        <w:rPr>
+          <w:rFonts w:hint="eastAsia"/>
+        </w:rPr>
+        <w:t>“你可真是小小年纪经历很多苦难呀。”我听完</w:t>
+      </w:r>
+      <w:r>
+        <w:rPr>
+          <w:rFonts w:hint="eastAsia"/>
+        </w:rPr>
+        <w:t>PUZ</w:t>
+      </w:r>
+      <w:r>
+        <w:rPr>
+          <w:rFonts w:hint="eastAsia"/>
+        </w:rPr>
+        <w:t>讲完自己凄惨的身世不无感叹着。</w:t>
+      </w:r>
+    </w:p>
+    <w:p>
+      <w:r>
+        <w:tab/>
+      </w:r>
+      <w:r>
+        <w:rPr>
+          <w:rFonts w:hint="eastAsia"/>
+        </w:rPr>
+        <w:t>“不过，生活还是要好好过的，你太颓废了。虽然，我这样的情况，但我在</w:t>
+      </w:r>
+      <w:r>
+        <w:rPr>
+          <w:rFonts w:hint="eastAsia"/>
+        </w:rPr>
+        <w:t>SZ</w:t>
+      </w:r>
+      <w:r>
+        <w:rPr>
+          <w:rFonts w:hint="eastAsia"/>
+        </w:rPr>
+        <w:t>星</w:t>
+      </w:r>
+      <w:r>
+        <w:rPr>
+          <w:rFonts w:hint="eastAsia"/>
+        </w:rPr>
+        <w:t>很喜欢游泳，骑车，飙车，爬山</w:t>
+      </w:r>
+      <w:r>
+        <w:rPr>
+          <w:rFonts w:hint="eastAsia"/>
+        </w:rPr>
+        <w:t>，活动非常丰富</w:t>
+      </w:r>
+      <w:r>
+        <w:rPr>
+          <w:rFonts w:hint="eastAsia"/>
+        </w:rPr>
+        <w:t>。”</w:t>
+      </w:r>
+      <w:r>
+        <w:rPr>
+          <w:rFonts w:hint="eastAsia"/>
+        </w:rPr>
+        <w:t>PUZ</w:t>
+      </w:r>
+      <w:r>
+        <w:rPr>
+          <w:rFonts w:hint="eastAsia"/>
+        </w:rPr>
+        <w:t>说着，给我展示了一张戴头巾的登山照。</w:t>
+      </w:r>
+      <w:r>
+        <w:rPr>
+          <w:rFonts w:hint="eastAsia"/>
+        </w:rPr>
+        <w:t>我看</w:t>
+      </w:r>
+      <w:r>
+        <w:rPr>
+          <w:rFonts w:hint="eastAsia"/>
+        </w:rPr>
+        <w:t>了看照片，看着，远方乌云处的雷鸟在诡异地用</w:t>
+      </w:r>
+      <w:r>
+        <w:rPr>
+          <w:rFonts w:hint="eastAsia"/>
+        </w:rPr>
+        <w:t>Z</w:t>
+      </w:r>
+      <w:r>
+        <w:rPr>
+          <w:rFonts w:hint="eastAsia"/>
+        </w:rPr>
+        <w:t>形</w:t>
+      </w:r>
+      <w:r>
+        <w:rPr>
+          <w:rFonts w:hint="eastAsia"/>
+        </w:rPr>
+        <w:t>姿态飞行。</w:t>
+      </w:r>
+    </w:p>
+    <w:p>
+      <w:pPr>
+        <w:rPr>
+          <w:rFonts w:hint="eastAsia"/>
+        </w:rPr>
+      </w:pPr>
+      <w:r>
+        <w:tab/>
+      </w:r>
+    </w:p>
+    <w:p>
+      <w:pPr>
+        <w:rPr>
+          <w:rFonts w:hint="eastAsia"/>
+        </w:rPr>
+      </w:pPr>
+      <w:r>
+        <w:tab/>
+      </w:r>
+    </w:p>
+    <w:p>
+      <w:pPr>
+        <w:rPr>
+          <w:rFonts w:hint="eastAsia"/>
+        </w:rPr>
+      </w:pPr>
+      <w:r>
+        <w:tab/>
+      </w:r>
+    </w:p>
+    <w:p>
+      <w:pPr>
+        <w:rPr>
+          <w:rFonts w:hint="eastAsia"/>
+        </w:rPr>
+      </w:pPr>
+      <w:r>
+        <w:tab/>
       </w:r>
     </w:p>
     <w:sectPr>
@@ -1894,4 +2826,16 @@
     </a:ext>
   </a:extLst>
 </a:theme>
+</file>
+
+<file path=customXml/item1.xml><?xml version="1.0" encoding="utf-8"?>
+<b:Sources xmlns:b="http://schemas.openxmlformats.org/officeDocument/2006/bibliography" xmlns="http://schemas.openxmlformats.org/officeDocument/2006/bibliography" SelectedStyle="\APASixthEditionOfficeOnline.xsl" StyleName="APA" Version="6"/>
+</file>
+
+<file path=customXml/itemProps1.xml><?xml version="1.0" encoding="utf-8"?>
+<ds:datastoreItem xmlns:ds="http://schemas.openxmlformats.org/officeDocument/2006/customXml" ds:itemID="{17D0CA0F-1EDF-4B70-9E60-C47791E0D046}">
+  <ds:schemaRefs>
+    <ds:schemaRef ds:uri="http://schemas.openxmlformats.org/officeDocument/2006/bibliography"/>
+  </ds:schemaRefs>
+</ds:datastoreItem>
 </file>
</xml_diff>